<commit_message>
Edit word file 2
</commit_message>
<xml_diff>
--- a/public/images/curriculumvitae.docx
+++ b/public/images/curriculumvitae.docx
@@ -3,6 +3,8 @@
 <w:document xmlns:wpc="http://schemas.microsoft.com/office/word/2010/wordprocessingCanvas" xmlns:cx="http://schemas.microsoft.com/office/drawing/2014/chartex" xmlns:mc="http://schemas.openxmlformats.org/markup-compatibility/2006" xmlns:o="urn:schemas-microsoft-com:office:office" xmlns:r="http://schemas.openxmlformats.org/officeDocument/2006/relationships" xmlns:m="http://schemas.openxmlformats.org/officeDocument/2006/math" xmlns:v="urn:schemas-microsoft-com:vml" xmlns:wp14="http://schemas.microsoft.com/office/word/2010/wordprocessingDrawing" xmlns:wp="http://schemas.openxmlformats.org/drawingml/2006/wordprocessingDrawing" xmlns:w10="urn:schemas-microsoft-com:office:word" xmlns:w="http://schemas.openxmlformats.org/wordprocessingml/2006/main" xmlns:w14="http://schemas.microsoft.com/office/word/2010/wordml" xmlns:w15="http://schemas.microsoft.com/office/word/2012/wordml" xmlns:w16se="http://schemas.microsoft.com/office/word/2015/wordml/symex" xmlns:wpg="http://schemas.microsoft.com/office/word/2010/wordprocessingGroup" xmlns:wpi="http://schemas.microsoft.com/office/word/2010/wordprocessingInk" xmlns:wne="http://schemas.microsoft.com/office/word/2006/wordml" xmlns:wps="http://schemas.microsoft.com/office/word/2010/wordprocessingShape" mc:Ignorable="w14 w15 w16se wp14">
   <w:body>
     <w:p>
+      <w:bookmarkStart w:id="0" w:name="_GoBack"/>
+      <w:bookmarkEnd w:id="0"/>
       <w:r>
         <w:pict>
           <v:rect id="Rectangle 3" o:spid="_x0000_s1026" style="position:absolute;margin-left:127.25pt;margin-top:.85pt;width:417.6pt;height:70.55pt;z-index:251669504;visibility:visible;mso-height-relative:margin" o:gfxdata="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" fillcolor="#bedbeb" stroked="f">
@@ -893,8 +895,22 @@
             <w:r>
               <w:t>Computer Programming</w:t>
             </w:r>
-            <w:bookmarkStart w:id="0" w:name="_GoBack"/>
-            <w:bookmarkEnd w:id="0"/>
+          </w:p>
+          <w:p>
+            <w:pPr>
+              <w:pStyle w:val="BoldNormal14"/>
+              <w:rPr>
+                <w:b w:val="0"/>
+              </w:rPr>
+            </w:pPr>
+            <w:r>
+              <w:rPr>
+                <w:b w:val="0"/>
+                <w:sz w:val="24"/>
+                <w:szCs w:val="24"/>
+              </w:rPr>
+              <w:t>Level: College</w:t>
+            </w:r>
           </w:p>
         </w:tc>
       </w:tr>
@@ -1208,7 +1224,12 @@
     <w:p/>
     <w:p/>
     <w:sectPr>
-      <w:headerReference w:type="first" r:id="rId9"/>
+      <w:headerReference w:type="even" r:id="rId9"/>
+      <w:headerReference w:type="default" r:id="rId10"/>
+      <w:footerReference w:type="even" r:id="rId11"/>
+      <w:footerReference w:type="default" r:id="rId12"/>
+      <w:headerReference w:type="first" r:id="rId13"/>
+      <w:footerReference w:type="first" r:id="rId14"/>
       <w:pgSz w:w="11906" w:h="16838" w:code="9"/>
       <w:pgMar w:top="720" w:right="720" w:bottom="720" w:left="720" w:header="720" w:footer="720" w:gutter="0"/>
       <w:cols w:space="720"/>
@@ -1244,6 +1265,36 @@
 </w:endnotes>
 </file>
 
+<file path=word/footer1.xml><?xml version="1.0" encoding="utf-8"?>
+<w:ftr xmlns:wpc="http://schemas.microsoft.com/office/word/2010/wordprocessingCanvas" xmlns:cx="http://schemas.microsoft.com/office/drawing/2014/chartex" xmlns:mc="http://schemas.openxmlformats.org/markup-compatibility/2006" xmlns:o="urn:schemas-microsoft-com:office:office" xmlns:r="http://schemas.openxmlformats.org/officeDocument/2006/relationships" xmlns:m="http://schemas.openxmlformats.org/officeDocument/2006/math" xmlns:v="urn:schemas-microsoft-com:vml" xmlns:wp14="http://schemas.microsoft.com/office/word/2010/wordprocessingDrawing" xmlns:wp="http://schemas.openxmlformats.org/drawingml/2006/wordprocessingDrawing" xmlns:w10="urn:schemas-microsoft-com:office:word" xmlns:w="http://schemas.openxmlformats.org/wordprocessingml/2006/main" xmlns:w14="http://schemas.microsoft.com/office/word/2010/wordml" xmlns:w15="http://schemas.microsoft.com/office/word/2012/wordml" xmlns:w16se="http://schemas.microsoft.com/office/word/2015/wordml/symex" xmlns:wpg="http://schemas.microsoft.com/office/word/2010/wordprocessingGroup" xmlns:wpi="http://schemas.microsoft.com/office/word/2010/wordprocessingInk" xmlns:wne="http://schemas.microsoft.com/office/word/2006/wordml" xmlns:wps="http://schemas.microsoft.com/office/word/2010/wordprocessingShape" mc:Ignorable="w14 w15 w16se wp14">
+  <w:p>
+    <w:pPr>
+      <w:pStyle w:val="Footer"/>
+    </w:pPr>
+  </w:p>
+</w:ftr>
+</file>
+
+<file path=word/footer2.xml><?xml version="1.0" encoding="utf-8"?>
+<w:ftr xmlns:wpc="http://schemas.microsoft.com/office/word/2010/wordprocessingCanvas" xmlns:cx="http://schemas.microsoft.com/office/drawing/2014/chartex" xmlns:mc="http://schemas.openxmlformats.org/markup-compatibility/2006" xmlns:o="urn:schemas-microsoft-com:office:office" xmlns:r="http://schemas.openxmlformats.org/officeDocument/2006/relationships" xmlns:m="http://schemas.openxmlformats.org/officeDocument/2006/math" xmlns:v="urn:schemas-microsoft-com:vml" xmlns:wp14="http://schemas.microsoft.com/office/word/2010/wordprocessingDrawing" xmlns:wp="http://schemas.openxmlformats.org/drawingml/2006/wordprocessingDrawing" xmlns:w10="urn:schemas-microsoft-com:office:word" xmlns:w="http://schemas.openxmlformats.org/wordprocessingml/2006/main" xmlns:w14="http://schemas.microsoft.com/office/word/2010/wordml" xmlns:w15="http://schemas.microsoft.com/office/word/2012/wordml" xmlns:w16se="http://schemas.microsoft.com/office/word/2015/wordml/symex" xmlns:wpg="http://schemas.microsoft.com/office/word/2010/wordprocessingGroup" xmlns:wpi="http://schemas.microsoft.com/office/word/2010/wordprocessingInk" xmlns:wne="http://schemas.microsoft.com/office/word/2006/wordml" xmlns:wps="http://schemas.microsoft.com/office/word/2010/wordprocessingShape" mc:Ignorable="w14 w15 w16se wp14">
+  <w:p>
+    <w:pPr>
+      <w:pStyle w:val="Footer"/>
+    </w:pPr>
+  </w:p>
+</w:ftr>
+</file>
+
+<file path=word/footer3.xml><?xml version="1.0" encoding="utf-8"?>
+<w:ftr xmlns:wpc="http://schemas.microsoft.com/office/word/2010/wordprocessingCanvas" xmlns:cx="http://schemas.microsoft.com/office/drawing/2014/chartex" xmlns:mc="http://schemas.openxmlformats.org/markup-compatibility/2006" xmlns:o="urn:schemas-microsoft-com:office:office" xmlns:r="http://schemas.openxmlformats.org/officeDocument/2006/relationships" xmlns:m="http://schemas.openxmlformats.org/officeDocument/2006/math" xmlns:v="urn:schemas-microsoft-com:vml" xmlns:wp14="http://schemas.microsoft.com/office/word/2010/wordprocessingDrawing" xmlns:wp="http://schemas.openxmlformats.org/drawingml/2006/wordprocessingDrawing" xmlns:w10="urn:schemas-microsoft-com:office:word" xmlns:w="http://schemas.openxmlformats.org/wordprocessingml/2006/main" xmlns:w14="http://schemas.microsoft.com/office/word/2010/wordml" xmlns:w15="http://schemas.microsoft.com/office/word/2012/wordml" xmlns:w16se="http://schemas.microsoft.com/office/word/2015/wordml/symex" xmlns:wpg="http://schemas.microsoft.com/office/word/2010/wordprocessingGroup" xmlns:wpi="http://schemas.microsoft.com/office/word/2010/wordprocessingInk" xmlns:wne="http://schemas.microsoft.com/office/word/2006/wordml" xmlns:wps="http://schemas.microsoft.com/office/word/2010/wordprocessingShape" mc:Ignorable="w14 w15 w16se wp14">
+  <w:p>
+    <w:pPr>
+      <w:pStyle w:val="Footer"/>
+    </w:pPr>
+  </w:p>
+</w:ftr>
+</file>
+
 <file path=word/footnotes.xml><?xml version="1.0" encoding="utf-8"?>
 <w:footnotes xmlns:wpc="http://schemas.microsoft.com/office/word/2010/wordprocessingCanvas" xmlns:cx="http://schemas.microsoft.com/office/drawing/2014/chartex" xmlns:mc="http://schemas.openxmlformats.org/markup-compatibility/2006" xmlns:o="urn:schemas-microsoft-com:office:office" xmlns:r="http://schemas.openxmlformats.org/officeDocument/2006/relationships" xmlns:m="http://schemas.openxmlformats.org/officeDocument/2006/math" xmlns:v="urn:schemas-microsoft-com:vml" xmlns:wp14="http://schemas.microsoft.com/office/word/2010/wordprocessingDrawing" xmlns:wp="http://schemas.openxmlformats.org/drawingml/2006/wordprocessingDrawing" xmlns:w10="urn:schemas-microsoft-com:office:word" xmlns:w="http://schemas.openxmlformats.org/wordprocessingml/2006/main" xmlns:w14="http://schemas.microsoft.com/office/word/2010/wordml" xmlns:w15="http://schemas.microsoft.com/office/word/2012/wordml" xmlns:w16se="http://schemas.microsoft.com/office/word/2015/wordml/symex" xmlns:wpg="http://schemas.microsoft.com/office/word/2010/wordprocessingGroup" xmlns:wpi="http://schemas.microsoft.com/office/word/2010/wordprocessingInk" xmlns:wne="http://schemas.microsoft.com/office/word/2006/wordml" xmlns:wps="http://schemas.microsoft.com/office/word/2010/wordprocessingShape" mc:Ignorable="w14 w15 w16se wp14">
   <w:footnote w:type="separator" w:id="-1">
@@ -1275,6 +1326,122 @@
     <w:pPr>
       <w:pStyle w:val="Header"/>
     </w:pPr>
+    <w:r>
+      <w:pict>
+        <v:shapetype id="_x0000_t136" coordsize="21600,21600" o:spt="136" adj="10800" path="m@7,l@8,m@5,21600l@6,21600e">
+          <v:formulas>
+            <v:f eqn="sum #0 0 10800"/>
+            <v:f eqn="prod #0 2 1"/>
+            <v:f eqn="sum 21600 0 @1"/>
+            <v:f eqn="sum 0 0 @2"/>
+            <v:f eqn="sum 21600 0 @3"/>
+            <v:f eqn="if @0 @3 0"/>
+            <v:f eqn="if @0 21600 @1"/>
+            <v:f eqn="if @0 0 @2"/>
+            <v:f eqn="if @0 @4 21600"/>
+            <v:f eqn="mid @5 @6"/>
+            <v:f eqn="mid @8 @5"/>
+            <v:f eqn="mid @7 @8"/>
+            <v:f eqn="mid @6 @7"/>
+            <v:f eqn="sum @6 0 @5"/>
+          </v:formulas>
+          <v:path textpathok="t" o:connecttype="custom" o:connectlocs="@9,0;@10,10800;@11,21600;@12,10800" o:connectangles="270,180,90,0"/>
+          <v:textpath on="t" fitshape="t"/>
+          <v:handles>
+            <v:h position="#0,bottomRight" xrange="6629,14971"/>
+          </v:handles>
+          <o:lock v:ext="edit" text="t" shapetype="t"/>
+        </v:shapetype>
+        <v:shape id="PowerPlusWaterMarkObject28581876" o:spid="_x0000_s2051" type="#_x0000_t136" style="position:absolute;margin-left:0;margin-top:0;width:536.55pt;height:201.2pt;rotation:315;z-index:-251654656;mso-position-horizontal:center;mso-position-horizontal-relative:margin;mso-position-vertical:center;mso-position-vertical-relative:margin" o:allowincell="f" fillcolor="#f2f2f2" stroked="f">
+          <v:fill opacity=".5"/>
+          <v:textpath style="font-family:&quot;Candara&quot;;font-size:1pt" string="PERSONAL"/>
+        </v:shape>
+      </w:pict>
+    </w:r>
+  </w:p>
+</w:hdr>
+</file>
+
+<file path=word/header2.xml><?xml version="1.0" encoding="utf-8"?>
+<w:hdr xmlns:wpc="http://schemas.microsoft.com/office/word/2010/wordprocessingCanvas" xmlns:cx="http://schemas.microsoft.com/office/drawing/2014/chartex" xmlns:mc="http://schemas.openxmlformats.org/markup-compatibility/2006" xmlns:o="urn:schemas-microsoft-com:office:office" xmlns:r="http://schemas.openxmlformats.org/officeDocument/2006/relationships" xmlns:m="http://schemas.openxmlformats.org/officeDocument/2006/math" xmlns:v="urn:schemas-microsoft-com:vml" xmlns:wp14="http://schemas.microsoft.com/office/word/2010/wordprocessingDrawing" xmlns:wp="http://schemas.openxmlformats.org/drawingml/2006/wordprocessingDrawing" xmlns:w10="urn:schemas-microsoft-com:office:word" xmlns:w="http://schemas.openxmlformats.org/wordprocessingml/2006/main" xmlns:w14="http://schemas.microsoft.com/office/word/2010/wordml" xmlns:w15="http://schemas.microsoft.com/office/word/2012/wordml" xmlns:w16se="http://schemas.microsoft.com/office/word/2015/wordml/symex" xmlns:wpg="http://schemas.microsoft.com/office/word/2010/wordprocessingGroup" xmlns:wpi="http://schemas.microsoft.com/office/word/2010/wordprocessingInk" xmlns:wne="http://schemas.microsoft.com/office/word/2006/wordml" xmlns:wps="http://schemas.microsoft.com/office/word/2010/wordprocessingShape" mc:Ignorable="w14 w15 w16se wp14">
+  <w:p>
+    <w:pPr>
+      <w:pStyle w:val="Header"/>
+    </w:pPr>
+    <w:r>
+      <w:pict>
+        <v:shapetype id="_x0000_t136" coordsize="21600,21600" o:spt="136" adj="10800" path="m@7,l@8,m@5,21600l@6,21600e">
+          <v:formulas>
+            <v:f eqn="sum #0 0 10800"/>
+            <v:f eqn="prod #0 2 1"/>
+            <v:f eqn="sum 21600 0 @1"/>
+            <v:f eqn="sum 0 0 @2"/>
+            <v:f eqn="sum 21600 0 @3"/>
+            <v:f eqn="if @0 @3 0"/>
+            <v:f eqn="if @0 21600 @1"/>
+            <v:f eqn="if @0 0 @2"/>
+            <v:f eqn="if @0 @4 21600"/>
+            <v:f eqn="mid @5 @6"/>
+            <v:f eqn="mid @8 @5"/>
+            <v:f eqn="mid @7 @8"/>
+            <v:f eqn="mid @6 @7"/>
+            <v:f eqn="sum @6 0 @5"/>
+          </v:formulas>
+          <v:path textpathok="t" o:connecttype="custom" o:connectlocs="@9,0;@10,10800;@11,21600;@12,10800" o:connectangles="270,180,90,0"/>
+          <v:textpath on="t" fitshape="t"/>
+          <v:handles>
+            <v:h position="#0,bottomRight" xrange="6629,14971"/>
+          </v:handles>
+          <o:lock v:ext="edit" text="t" shapetype="t"/>
+        </v:shapetype>
+        <v:shape id="PowerPlusWaterMarkObject28581877" o:spid="_x0000_s2052" type="#_x0000_t136" style="position:absolute;margin-left:0;margin-top:0;width:536.55pt;height:201.2pt;rotation:315;z-index:-251652608;mso-position-horizontal:center;mso-position-horizontal-relative:margin;mso-position-vertical:center;mso-position-vertical-relative:margin" o:allowincell="f" fillcolor="#f2f2f2" stroked="f">
+          <v:fill opacity=".5"/>
+          <v:textpath style="font-family:&quot;Candara&quot;;font-size:1pt" string="PERSONAL"/>
+        </v:shape>
+      </w:pict>
+    </w:r>
+  </w:p>
+</w:hdr>
+</file>
+
+<file path=word/header3.xml><?xml version="1.0" encoding="utf-8"?>
+<w:hdr xmlns:wpc="http://schemas.microsoft.com/office/word/2010/wordprocessingCanvas" xmlns:cx="http://schemas.microsoft.com/office/drawing/2014/chartex" xmlns:mc="http://schemas.openxmlformats.org/markup-compatibility/2006" xmlns:o="urn:schemas-microsoft-com:office:office" xmlns:r="http://schemas.openxmlformats.org/officeDocument/2006/relationships" xmlns:m="http://schemas.openxmlformats.org/officeDocument/2006/math" xmlns:v="urn:schemas-microsoft-com:vml" xmlns:wp14="http://schemas.microsoft.com/office/word/2010/wordprocessingDrawing" xmlns:wp="http://schemas.openxmlformats.org/drawingml/2006/wordprocessingDrawing" xmlns:w10="urn:schemas-microsoft-com:office:word" xmlns:w="http://schemas.openxmlformats.org/wordprocessingml/2006/main" xmlns:w14="http://schemas.microsoft.com/office/word/2010/wordml" xmlns:w15="http://schemas.microsoft.com/office/word/2012/wordml" xmlns:w16se="http://schemas.microsoft.com/office/word/2015/wordml/symex" xmlns:wpg="http://schemas.microsoft.com/office/word/2010/wordprocessingGroup" xmlns:wpi="http://schemas.microsoft.com/office/word/2010/wordprocessingInk" xmlns:wne="http://schemas.microsoft.com/office/word/2006/wordml" xmlns:wps="http://schemas.microsoft.com/office/word/2010/wordprocessingShape" mc:Ignorable="w14 w15 w16se wp14">
+  <w:p>
+    <w:pPr>
+      <w:pStyle w:val="Header"/>
+    </w:pPr>
+    <w:r>
+      <w:pict>
+        <v:shapetype id="_x0000_t136" coordsize="21600,21600" o:spt="136" adj="10800" path="m@7,l@8,m@5,21600l@6,21600e">
+          <v:formulas>
+            <v:f eqn="sum #0 0 10800"/>
+            <v:f eqn="prod #0 2 1"/>
+            <v:f eqn="sum 21600 0 @1"/>
+            <v:f eqn="sum 0 0 @2"/>
+            <v:f eqn="sum 21600 0 @3"/>
+            <v:f eqn="if @0 @3 0"/>
+            <v:f eqn="if @0 21600 @1"/>
+            <v:f eqn="if @0 0 @2"/>
+            <v:f eqn="if @0 @4 21600"/>
+            <v:f eqn="mid @5 @6"/>
+            <v:f eqn="mid @8 @5"/>
+            <v:f eqn="mid @7 @8"/>
+            <v:f eqn="mid @6 @7"/>
+            <v:f eqn="sum @6 0 @5"/>
+          </v:formulas>
+          <v:path textpathok="t" o:connecttype="custom" o:connectlocs="@9,0;@10,10800;@11,21600;@12,10800" o:connectangles="270,180,90,0"/>
+          <v:textpath on="t" fitshape="t"/>
+          <v:handles>
+            <v:h position="#0,bottomRight" xrange="6629,14971"/>
+          </v:handles>
+          <o:lock v:ext="edit" text="t" shapetype="t"/>
+        </v:shapetype>
+        <v:shape id="PowerPlusWaterMarkObject28581875" o:spid="_x0000_s2050" type="#_x0000_t136" style="position:absolute;margin-left:0;margin-top:0;width:536.55pt;height:201.2pt;rotation:315;z-index:-251656704;mso-position-horizontal:center;mso-position-horizontal-relative:margin;mso-position-vertical:center;mso-position-vertical-relative:margin" o:allowincell="f" fillcolor="#f2f2f2" stroked="f">
+          <v:fill opacity=".5"/>
+          <v:textpath style="font-family:&quot;Candara&quot;;font-size:1pt" string="PERSONAL"/>
+        </v:shape>
+      </w:pict>
+    </w:r>
     <w:r>
       <w:pict>
         <v:rect id="Rectangle 15" o:spid="_x0000_s2049" style="position:absolute;margin-left:-39.5pt;margin-top:-49.45pt;width:619pt;height:118.2pt;z-index:-251658752;visibility:visible;mso-position-horizontal-relative:margin;mso-position-vertical-relative:margin" o:gfxdata="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" fillcolor="#3e7aa2" stroked="f">
@@ -3556,7 +3723,7 @@
 </file>
 
 <file path=customXml/itemProps1.xml><?xml version="1.0" encoding="utf-8"?>
-<ds:datastoreItem xmlns:ds="http://schemas.openxmlformats.org/officeDocument/2006/customXml" ds:itemID="{51D74733-6E9C-4563-8E39-B89E83129ADB}">
+<ds:datastoreItem xmlns:ds="http://schemas.openxmlformats.org/officeDocument/2006/customXml" ds:itemID="{7D0AA6D9-6A0E-4340-835B-0CDC9ACDD06E}">
   <ds:schemaRefs>
     <ds:schemaRef ds:uri="http://schemas.openxmlformats.org/officeDocument/2006/bibliography"/>
   </ds:schemaRefs>

</xml_diff>